<commit_message>
Second Commit-New line added
</commit_message>
<xml_diff>
--- a/Fisier.docx
+++ b/Fisier.docx
@@ -33,7 +33,57 @@
       </w:r>
       <w:proofErr w:type="spellEnd"/>
       <w:r>
-        <w:t xml:space="preserve"> versionat.</w:t>
+        <w:t xml:space="preserve"> </w:t>
+      </w:r>
+      <w:proofErr w:type="spellStart"/>
+      <w:r>
+        <w:t>versionat</w:t>
+      </w:r>
+      <w:proofErr w:type="spellEnd"/>
+      <w:r>
+        <w:t>.</w:t>
+      </w:r>
+    </w:p>
+    <w:p>
+      <w:proofErr w:type="spellStart"/>
+      <w:r>
+        <w:t>Acesta</w:t>
+      </w:r>
+      <w:proofErr w:type="spellEnd"/>
+      <w:r>
+        <w:t xml:space="preserve"> </w:t>
+      </w:r>
+      <w:proofErr w:type="spellStart"/>
+      <w:r>
+        <w:t>este</w:t>
+      </w:r>
+      <w:proofErr w:type="spellEnd"/>
+      <w:r>
+        <w:t xml:space="preserve"> </w:t>
+      </w:r>
+      <w:proofErr w:type="spellStart"/>
+      <w:r>
+        <w:t>continutul</w:t>
+      </w:r>
+      <w:proofErr w:type="spellEnd"/>
+      <w:r>
+        <w:t xml:space="preserve"> </w:t>
+      </w:r>
+      <w:proofErr w:type="spellStart"/>
+      <w:r>
+        <w:t>celui</w:t>
+      </w:r>
+      <w:proofErr w:type="spellEnd"/>
+      <w:r>
+        <w:t xml:space="preserve"> de-al </w:t>
+      </w:r>
+      <w:proofErr w:type="spellStart"/>
+      <w:r>
+        <w:t>doilea</w:t>
+      </w:r>
+      <w:proofErr w:type="spellEnd"/>
+      <w:r>
+        <w:t xml:space="preserve"> commit.</w:t>
       </w:r>
       <w:bookmarkStart w:id="0" w:name="_GoBack"/>
       <w:bookmarkEnd w:id="0"/>

</xml_diff>